<commit_message>
Update SetFromTS documentation for SetFlag and SetFlagDesc parameters.
</commit_message>
<xml_diff>
--- a/doc/UserManual/Word/60_Command_SetFromTS.docx
+++ b/doc/UserManual/Word/60_Command_SetFromTS.docx
@@ -10,12 +10,19 @@
       <w:r>
         <w:t xml:space="preserve">Command Reference:  </w:t>
       </w:r>
+      <w:proofErr w:type="spellStart"/>
+      <w:proofErr w:type="gramStart"/>
       <w:r>
         <w:t>S</w:t>
       </w:r>
       <w:r>
-        <w:t>etFromTS()</w:t>
-      </w:r>
+        <w:t>etFromTS</w:t>
+      </w:r>
+      <w:proofErr w:type="spellEnd"/>
+      <w:r>
+        <w:t>()</w:t>
+      </w:r>
+      <w:proofErr w:type="gramEnd"/>
     </w:p>
     <w:p>
       <w:pPr>
@@ -81,16 +88,19 @@
         <w:t>1</w:t>
       </w:r>
       <w:r>
-        <w:t>0.</w:t>
-      </w:r>
-      <w:r>
-        <w:t>26</w:t>
+        <w:t>1</w:t>
+      </w:r>
+      <w:r>
+        <w:t>.</w:t>
+      </w:r>
+      <w:r>
+        <w:t>02</w:t>
       </w:r>
       <w:r>
         <w:t>.0</w:t>
       </w:r>
       <w:r>
-        <w:t>0</w:t>
+        <w:t>2</w:t>
       </w:r>
       <w:r>
         <w:t>, 20</w:t>
@@ -99,19 +109,19 @@
         <w:t>1</w:t>
       </w:r>
       <w:r>
-        <w:t>3</w:t>
+        <w:t>5</w:t>
       </w:r>
       <w:r>
         <w:t>-</w:t>
       </w:r>
       <w:r>
-        <w:t>12</w:t>
+        <w:t>05</w:t>
       </w:r>
       <w:r>
         <w:t>-</w:t>
       </w:r>
       <w:r>
-        <w:t>24</w:t>
+        <w:t>23</w:t>
       </w:r>
     </w:p>
     <w:p>
@@ -131,6 +141,8 @@
       <w:r>
         <w:t xml:space="preserve">The </w:t>
       </w:r>
+      <w:proofErr w:type="spellStart"/>
+      <w:proofErr w:type="gramStart"/>
       <w:r>
         <w:rPr>
           <w:rStyle w:val="RTiSWDocLiteralText"/>
@@ -141,7 +153,21 @@
         <w:rPr>
           <w:rStyle w:val="RTiSWDocLiteralText"/>
         </w:rPr>
-        <w:t>etFromTS()</w:t>
+        <w:t>etFromTS</w:t>
+      </w:r>
+      <w:proofErr w:type="spellEnd"/>
+      <w:r>
+        <w:rPr>
+          <w:rStyle w:val="RTiSWDocLiteralText"/>
+        </w:rPr>
+        <w:t>(</w:t>
+      </w:r>
+      <w:proofErr w:type="gramEnd"/>
+      <w:r>
+        <w:rPr>
+          <w:rStyle w:val="RTiSWDocLiteralText"/>
+        </w:rPr>
+        <w:t>)</w:t>
       </w:r>
       <w:r>
         <w:t xml:space="preserve"> command sets data in a </w:t>
@@ -164,6 +190,8 @@
       <w:r>
         <w:t xml:space="preserve">can be specified to limit the period that is processed.  See also the </w:t>
       </w:r>
+      <w:proofErr w:type="spellStart"/>
+      <w:proofErr w:type="gramStart"/>
       <w:r>
         <w:rPr>
           <w:rStyle w:val="RTiSWDocLiteralText"/>
@@ -174,7 +202,21 @@
         <w:rPr>
           <w:rStyle w:val="RTiSWDocLiteralText"/>
         </w:rPr>
-        <w:t>illFromTS()</w:t>
+        <w:t>illFromTS</w:t>
+      </w:r>
+      <w:proofErr w:type="spellEnd"/>
+      <w:r>
+        <w:rPr>
+          <w:rStyle w:val="RTiSWDocLiteralText"/>
+        </w:rPr>
+        <w:t>(</w:t>
+      </w:r>
+      <w:proofErr w:type="gramEnd"/>
+      <w:r>
+        <w:rPr>
+          <w:rStyle w:val="RTiSWDocLiteralText"/>
+        </w:rPr>
+        <w:t>)</w:t>
       </w:r>
       <w:r>
         <w:t xml:space="preserve"> command, which will transfer values only when the dependent time series has missing data.  Only data values are transferred – time series header information (e.g., data type, alias) will not be modified.</w:t>
@@ -218,15 +260,16 @@
         </w:numPr>
         <w:jc w:val="center"/>
       </w:pPr>
+      <w:bookmarkStart w:id="0" w:name="_GoBack"/>
       <w:r>
         <w:rPr>
           <w:noProof/>
         </w:rPr>
         <w:drawing>
           <wp:inline distT="0" distB="0" distL="0" distR="0">
-            <wp:extent cx="5943600" cy="4072255"/>
-            <wp:effectExtent l="0" t="0" r="0" b="4445"/>
-            <wp:docPr id="2" name="Picture 2"/>
+            <wp:extent cx="5943600" cy="4074160"/>
+            <wp:effectExtent l="0" t="0" r="0" b="2540"/>
+            <wp:docPr id="1" name="Picture 1"/>
             <wp:cNvGraphicFramePr>
               <a:graphicFrameLocks xmlns:a="http://schemas.openxmlformats.org/drawingml/2006/main" noChangeAspect="1"/>
             </wp:cNvGraphicFramePr>
@@ -234,7 +277,7 @@
               <a:graphicData uri="http://schemas.openxmlformats.org/drawingml/2006/picture">
                 <pic:pic xmlns:pic="http://schemas.openxmlformats.org/drawingml/2006/picture">
                   <pic:nvPicPr>
-                    <pic:cNvPr id="2" name="command_SetFromTS.png"/>
+                    <pic:cNvPr id="1" name="command_SetFromTS.png"/>
                     <pic:cNvPicPr/>
                   </pic:nvPicPr>
                   <pic:blipFill>
@@ -252,7 +295,7 @@
                   <pic:spPr>
                     <a:xfrm>
                       <a:off x="0" y="0"/>
-                      <a:ext cx="5943600" cy="4072255"/>
+                      <a:ext cx="5943600" cy="4074160"/>
                     </a:xfrm>
                     <a:prstGeom prst="rect">
                       <a:avLst/>
@@ -264,27 +307,40 @@
           </wp:inline>
         </w:drawing>
       </w:r>
+      <w:bookmarkEnd w:id="0"/>
     </w:p>
     <w:p>
       <w:pPr>
         <w:pStyle w:val="RTiSWDocNote"/>
       </w:pPr>
+      <w:proofErr w:type="spellStart"/>
       <w:r>
         <w:t>S</w:t>
       </w:r>
       <w:r>
         <w:t>etFromTS</w:t>
       </w:r>
+      <w:proofErr w:type="spellEnd"/>
     </w:p>
     <w:p>
       <w:pPr>
         <w:pStyle w:val="RTiSWDocFigureTableTitle"/>
       </w:pPr>
+      <w:proofErr w:type="spellStart"/>
+      <w:proofErr w:type="gramStart"/>
       <w:r>
         <w:t>S</w:t>
       </w:r>
       <w:r>
-        <w:t>etFromTS() Command Editor</w:t>
+        <w:t>etFromTS</w:t>
+      </w:r>
+      <w:proofErr w:type="spellEnd"/>
+      <w:r>
+        <w:t>(</w:t>
+      </w:r>
+      <w:proofErr w:type="gramEnd"/>
+      <w:r>
+        <w:t>) Command Editor</w:t>
       </w:r>
     </w:p>
     <w:p>
@@ -296,7 +352,7 @@
       </w:pPr>
     </w:p>
     <w:p>
-      <w:bookmarkStart w:id="0" w:name="replaceValue"/>
+      <w:bookmarkStart w:id="1" w:name="replaceValue"/>
       <w:r>
         <w:br w:type="page"/>
       </w:r>
@@ -313,6 +369,8 @@
           <w:rStyle w:val="RTiSWDocLiteralText"/>
         </w:rPr>
       </w:pPr>
+      <w:proofErr w:type="spellStart"/>
+      <w:proofErr w:type="gramStart"/>
       <w:r>
         <w:rPr>
           <w:rStyle w:val="RTiSWDocLiteralText"/>
@@ -323,8 +381,16 @@
         <w:rPr>
           <w:rStyle w:val="RTiSWDocLiteralText"/>
         </w:rPr>
-        <w:t>etFromTS(</w:t>
-      </w:r>
+        <w:t>etFromTS</w:t>
+      </w:r>
+      <w:proofErr w:type="spellEnd"/>
+      <w:r>
+        <w:rPr>
+          <w:rStyle w:val="RTiSWDocLiteralText"/>
+        </w:rPr>
+        <w:t>(</w:t>
+      </w:r>
+      <w:proofErr w:type="gramEnd"/>
       <w:r>
         <w:rPr>
           <w:rStyle w:val="RTiSWDocLiteralText"/>
@@ -368,12 +434,6 @@
         <w:gridCol w:w="2593"/>
       </w:tblGrid>
       <w:tr>
-        <w:tblPrEx>
-          <w:tblCellMar>
-            <w:top w:w="0" w:type="dxa"/>
-            <w:bottom w:w="0" w:type="dxa"/>
-          </w:tblCellMar>
-        </w:tblPrEx>
         <w:trPr>
           <w:tblHeader/>
           <w:jc w:val="center"/>
@@ -422,12 +482,6 @@
         </w:tc>
       </w:tr>
       <w:tr>
-        <w:tblPrEx>
-          <w:tblCellMar>
-            <w:top w:w="0" w:type="dxa"/>
-            <w:bottom w:w="0" w:type="dxa"/>
-          </w:tblCellMar>
-        </w:tblPrEx>
         <w:trPr>
           <w:jc w:val="center"/>
         </w:trPr>
@@ -441,12 +495,14 @@
                 <w:rStyle w:val="RTiSWDocLiteralText"/>
               </w:rPr>
             </w:pPr>
+            <w:proofErr w:type="spellStart"/>
             <w:r>
               <w:rPr>
                 <w:rStyle w:val="RTiSWDocLiteralText"/>
               </w:rPr>
               <w:t>TSList</w:t>
             </w:r>
+            <w:proofErr w:type="spellEnd"/>
           </w:p>
         </w:tc>
         <w:tc>
@@ -465,14 +521,24 @@
                 <w:numId w:val="2"/>
               </w:numPr>
             </w:pPr>
+            <w:proofErr w:type="spellStart"/>
             <w:r>
               <w:rPr>
                 <w:rStyle w:val="RTiSWDocLiteralText"/>
               </w:rPr>
               <w:t>AllMatchingTSID</w:t>
             </w:r>
-            <w:r>
-              <w:t xml:space="preserve"> – all time series that match the </w:t>
+            <w:proofErr w:type="spellEnd"/>
+            <w:r>
+              <w:t xml:space="preserve"> – </w:t>
+            </w:r>
+            <w:proofErr w:type="spellStart"/>
+            <w:r>
+              <w:t>all time</w:t>
+            </w:r>
+            <w:proofErr w:type="spellEnd"/>
+            <w:r>
+              <w:t xml:space="preserve"> series that match the </w:t>
             </w:r>
             <w:r>
               <w:rPr>
@@ -491,14 +557,24 @@
                 <w:numId w:val="2"/>
               </w:numPr>
             </w:pPr>
+            <w:proofErr w:type="spellStart"/>
             <w:r>
               <w:rPr>
                 <w:rStyle w:val="RTiSWDocLiteralText"/>
               </w:rPr>
               <w:t>AllTS</w:t>
             </w:r>
-            <w:r>
-              <w:t xml:space="preserve"> – all time series before the command.</w:t>
+            <w:proofErr w:type="spellEnd"/>
+            <w:r>
+              <w:t xml:space="preserve"> – </w:t>
+            </w:r>
+            <w:proofErr w:type="spellStart"/>
+            <w:r>
+              <w:t>all time</w:t>
+            </w:r>
+            <w:proofErr w:type="spellEnd"/>
+            <w:r>
+              <w:t xml:space="preserve"> series before the command.</w:t>
             </w:r>
           </w:p>
           <w:p>
@@ -508,14 +584,24 @@
                 <w:numId w:val="2"/>
               </w:numPr>
             </w:pPr>
+            <w:proofErr w:type="spellStart"/>
             <w:r>
               <w:rPr>
                 <w:rStyle w:val="RTiSWDocLiteralText"/>
               </w:rPr>
               <w:t>EnsembleID</w:t>
             </w:r>
-            <w:r>
-              <w:t xml:space="preserve"> – all time series in the ensemble will be modified.</w:t>
+            <w:proofErr w:type="spellEnd"/>
+            <w:r>
+              <w:t xml:space="preserve"> – </w:t>
+            </w:r>
+            <w:proofErr w:type="spellStart"/>
+            <w:r>
+              <w:t>all time</w:t>
+            </w:r>
+            <w:proofErr w:type="spellEnd"/>
+            <w:r>
+              <w:t xml:space="preserve"> series in the ensemble will be modified.</w:t>
             </w:r>
           </w:p>
           <w:p>
@@ -525,6 +611,7 @@
                 <w:numId w:val="2"/>
               </w:numPr>
             </w:pPr>
+            <w:proofErr w:type="spellStart"/>
             <w:r>
               <w:rPr>
                 <w:rStyle w:val="RTiSWDocLiteralText"/>
@@ -537,6 +624,7 @@
               </w:rPr>
               <w:t>MatchingTSID</w:t>
             </w:r>
+            <w:proofErr w:type="spellEnd"/>
             <w:r>
               <w:t xml:space="preserve"> – the first time series that matches the </w:t>
             </w:r>
@@ -557,6 +645,7 @@
                 <w:numId w:val="2"/>
               </w:numPr>
             </w:pPr>
+            <w:proofErr w:type="spellStart"/>
             <w:r>
               <w:rPr>
                 <w:rStyle w:val="RTiSWDocLiteralText"/>
@@ -569,6 +658,7 @@
               </w:rPr>
               <w:t>MatchingTSID</w:t>
             </w:r>
+            <w:proofErr w:type="spellEnd"/>
             <w:r>
               <w:t xml:space="preserve"> – the last time series that matches the </w:t>
             </w:r>
@@ -589,20 +679,38 @@
                 <w:numId w:val="2"/>
               </w:numPr>
             </w:pPr>
+            <w:proofErr w:type="spellStart"/>
             <w:r>
               <w:rPr>
                 <w:rStyle w:val="RTiSWDocLiteralText"/>
               </w:rPr>
               <w:t>SelectedTS</w:t>
             </w:r>
+            <w:proofErr w:type="spellEnd"/>
             <w:r>
               <w:t xml:space="preserve"> – the time series are those selected with the </w:t>
             </w:r>
-            <w:r>
-              <w:rPr>
-                <w:rStyle w:val="RTiSWDocLiteralText"/>
-              </w:rPr>
-              <w:t>SelectTimeSeries()</w:t>
+            <w:proofErr w:type="spellStart"/>
+            <w:proofErr w:type="gramStart"/>
+            <w:r>
+              <w:rPr>
+                <w:rStyle w:val="RTiSWDocLiteralText"/>
+              </w:rPr>
+              <w:t>SelectTimeSeries</w:t>
+            </w:r>
+            <w:proofErr w:type="spellEnd"/>
+            <w:r>
+              <w:rPr>
+                <w:rStyle w:val="RTiSWDocLiteralText"/>
+              </w:rPr>
+              <w:t>(</w:t>
+            </w:r>
+            <w:proofErr w:type="gramEnd"/>
+            <w:r>
+              <w:rPr>
+                <w:rStyle w:val="RTiSWDocLiteralText"/>
+              </w:rPr>
+              <w:t>)</w:t>
             </w:r>
             <w:r>
               <w:t xml:space="preserve"> command.</w:t>
@@ -619,22 +727,18 @@
                 <w:rStyle w:val="RTiSWDocLiteralText"/>
               </w:rPr>
             </w:pPr>
+            <w:proofErr w:type="spellStart"/>
             <w:r>
               <w:rPr>
                 <w:rStyle w:val="RTiSWDocLiteralText"/>
               </w:rPr>
               <w:t>AllTS</w:t>
             </w:r>
+            <w:proofErr w:type="spellEnd"/>
           </w:p>
         </w:tc>
       </w:tr>
       <w:tr>
-        <w:tblPrEx>
-          <w:tblCellMar>
-            <w:top w:w="0" w:type="dxa"/>
-            <w:bottom w:w="0" w:type="dxa"/>
-          </w:tblCellMar>
-        </w:tblPrEx>
         <w:trPr>
           <w:jc w:val="center"/>
         </w:trPr>
@@ -686,22 +790,24 @@
             <w:r>
               <w:t xml:space="preserve"> </w:t>
             </w:r>
-            <w:r>
-              <w:rPr>
-                <w:rStyle w:val="RTiSWDocLiteralText"/>
-              </w:rPr>
-              <w:t>TSList=*TSID</w:t>
+            <w:proofErr w:type="spellStart"/>
+            <w:r>
+              <w:rPr>
+                <w:rStyle w:val="RTiSWDocLiteralText"/>
+              </w:rPr>
+              <w:t>TSList</w:t>
+            </w:r>
+            <w:proofErr w:type="spellEnd"/>
+            <w:r>
+              <w:rPr>
+                <w:rStyle w:val="RTiSWDocLiteralText"/>
+              </w:rPr>
+              <w:t>=*TSID</w:t>
             </w:r>
           </w:p>
         </w:tc>
       </w:tr>
       <w:tr>
-        <w:tblPrEx>
-          <w:tblCellMar>
-            <w:top w:w="0" w:type="dxa"/>
-            <w:bottom w:w="0" w:type="dxa"/>
-          </w:tblCellMar>
-        </w:tblPrEx>
         <w:trPr>
           <w:jc w:val="center"/>
         </w:trPr>
@@ -715,12 +821,14 @@
                 <w:rStyle w:val="RTiSWDocLiteralText"/>
               </w:rPr>
             </w:pPr>
+            <w:proofErr w:type="spellStart"/>
             <w:r>
               <w:rPr>
                 <w:rStyle w:val="RTiSWDocLiteralText"/>
               </w:rPr>
               <w:t>EnsembleID</w:t>
             </w:r>
+            <w:proofErr w:type="spellEnd"/>
           </w:p>
         </w:tc>
         <w:tc>
@@ -752,11 +860,26 @@
               </w:rPr>
               <w:t xml:space="preserve"> </w:t>
             </w:r>
-            <w:r>
-              <w:rPr>
-                <w:rStyle w:val="RTiSWDocLiteralText"/>
-              </w:rPr>
-              <w:t>TSList=E</w:t>
+            <w:proofErr w:type="spellStart"/>
+            <w:r>
+              <w:rPr>
+                <w:rStyle w:val="RTiSWDocLiteralText"/>
+              </w:rPr>
+              <w:t>TSList</w:t>
+            </w:r>
+            <w:proofErr w:type="spellEnd"/>
+            <w:r>
+              <w:rPr>
+                <w:rStyle w:val="RTiSWDocLiteralText"/>
+              </w:rPr>
+              <w:t>=</w:t>
+            </w:r>
+            <w:proofErr w:type="spellStart"/>
+            <w:r>
+              <w:rPr>
+                <w:rStyle w:val="RTiSWDocLiteralText"/>
+              </w:rPr>
+              <w:t>E</w:t>
             </w:r>
             <w:r>
               <w:rPr>
@@ -764,16 +887,11 @@
               </w:rPr>
               <w:t>nsembleID</w:t>
             </w:r>
+            <w:proofErr w:type="spellEnd"/>
           </w:p>
         </w:tc>
       </w:tr>
       <w:tr>
-        <w:tblPrEx>
-          <w:tblCellMar>
-            <w:top w:w="0" w:type="dxa"/>
-            <w:bottom w:w="0" w:type="dxa"/>
-          </w:tblCellMar>
-        </w:tblPrEx>
         <w:trPr>
           <w:jc w:val="center"/>
         </w:trPr>
@@ -800,12 +918,14 @@
                 <w:rStyle w:val="RTiSWDocLiteralText"/>
               </w:rPr>
             </w:pPr>
+            <w:proofErr w:type="spellStart"/>
             <w:r>
               <w:rPr>
                 <w:rStyle w:val="RTiSWDocLiteralText"/>
               </w:rPr>
               <w:t>TSList</w:t>
             </w:r>
+            <w:proofErr w:type="spellEnd"/>
           </w:p>
         </w:tc>
         <w:tc>
@@ -816,12 +936,14 @@
             <w:r>
               <w:t xml:space="preserve">Indicates how to determine the list of independent time series (see the explanation of </w:t>
             </w:r>
+            <w:proofErr w:type="spellStart"/>
             <w:r>
               <w:rPr>
                 <w:rStyle w:val="RTiSWDocLiteralText"/>
               </w:rPr>
               <w:t>TSList</w:t>
             </w:r>
+            <w:proofErr w:type="spellEnd"/>
             <w:r>
               <w:t>).</w:t>
             </w:r>
@@ -832,22 +954,18 @@
             <w:tcW w:w="2593" w:type="dxa"/>
           </w:tcPr>
           <w:p>
+            <w:proofErr w:type="spellStart"/>
             <w:r>
               <w:rPr>
                 <w:rStyle w:val="RTiSWDocLiteralText"/>
               </w:rPr>
               <w:t>AllTS</w:t>
             </w:r>
+            <w:proofErr w:type="spellEnd"/>
           </w:p>
         </w:tc>
       </w:tr>
       <w:tr>
-        <w:tblPrEx>
-          <w:tblCellMar>
-            <w:top w:w="0" w:type="dxa"/>
-            <w:bottom w:w="0" w:type="dxa"/>
-          </w:tblCellMar>
-        </w:tblPrEx>
         <w:trPr>
           <w:jc w:val="center"/>
         </w:trPr>
@@ -914,6 +1032,7 @@
             <w:r>
               <w:t xml:space="preserve">Required when a </w:t>
             </w:r>
+            <w:proofErr w:type="spellStart"/>
             <w:r>
               <w:rPr>
                 <w:rStyle w:val="RTiSWDocLiteralText"/>
@@ -924,7 +1043,14 @@
               <w:rPr>
                 <w:rStyle w:val="RTiSWDocLiteralText"/>
               </w:rPr>
-              <w:t>SList=</w:t>
+              <w:t>SList</w:t>
+            </w:r>
+            <w:proofErr w:type="spellEnd"/>
+            <w:r>
+              <w:rPr>
+                <w:rStyle w:val="RTiSWDocLiteralText"/>
+              </w:rPr>
+              <w:t>=</w:t>
             </w:r>
           </w:p>
           <w:p>
@@ -938,12 +1064,6 @@
         </w:tc>
       </w:tr>
       <w:tr>
-        <w:tblPrEx>
-          <w:tblCellMar>
-            <w:top w:w="0" w:type="dxa"/>
-            <w:bottom w:w="0" w:type="dxa"/>
-          </w:tblCellMar>
-        </w:tblPrEx>
         <w:trPr>
           <w:jc w:val="center"/>
         </w:trPr>
@@ -970,12 +1090,14 @@
                 <w:rStyle w:val="RTiSWDocLiteralText"/>
               </w:rPr>
             </w:pPr>
+            <w:proofErr w:type="spellStart"/>
             <w:r>
               <w:rPr>
                 <w:rStyle w:val="RTiSWDocLiteralText"/>
               </w:rPr>
               <w:t>EnsembleID</w:t>
             </w:r>
+            <w:proofErr w:type="spellEnd"/>
           </w:p>
         </w:tc>
         <w:tc>
@@ -986,12 +1108,14 @@
             <w:r>
               <w:t xml:space="preserve">The ensemble identifier for the independent time series (see the explanation of </w:t>
             </w:r>
+            <w:proofErr w:type="spellStart"/>
             <w:r>
               <w:rPr>
                 <w:rStyle w:val="RTiSWDocLiteralText"/>
               </w:rPr>
               <w:t>EnsembleID</w:t>
             </w:r>
+            <w:proofErr w:type="spellEnd"/>
             <w:r>
               <w:t>).</w:t>
             </w:r>
@@ -1016,14 +1140,23 @@
               </w:rPr>
               <w:t xml:space="preserve"> </w:t>
             </w:r>
-            <w:r>
-              <w:rPr>
-                <w:rStyle w:val="RTiSWDocLiteralText"/>
-              </w:rPr>
-              <w:t>IndepndentTSList=</w:t>
-            </w:r>
-          </w:p>
-          <w:p>
+            <w:proofErr w:type="spellStart"/>
+            <w:r>
+              <w:rPr>
+                <w:rStyle w:val="RTiSWDocLiteralText"/>
+              </w:rPr>
+              <w:t>IndepndentTSList</w:t>
+            </w:r>
+            <w:proofErr w:type="spellEnd"/>
+            <w:r>
+              <w:rPr>
+                <w:rStyle w:val="RTiSWDocLiteralText"/>
+              </w:rPr>
+              <w:t>=</w:t>
+            </w:r>
+          </w:p>
+          <w:p>
+            <w:proofErr w:type="spellStart"/>
             <w:r>
               <w:rPr>
                 <w:rStyle w:val="RTiSWDocLiteralText"/>
@@ -1036,6 +1169,7 @@
               </w:rPr>
               <w:t>nsembleID</w:t>
             </w:r>
+            <w:proofErr w:type="spellEnd"/>
             <w:r>
               <w:rPr>
                 <w:rStyle w:val="RTiSWDocLiteralText"/>
@@ -1046,12 +1180,6 @@
         </w:tc>
       </w:tr>
       <w:tr>
-        <w:tblPrEx>
-          <w:tblCellMar>
-            <w:top w:w="0" w:type="dxa"/>
-            <w:bottom w:w="0" w:type="dxa"/>
-          </w:tblCellMar>
-        </w:tblPrEx>
         <w:trPr>
           <w:jc w:val="center"/>
         </w:trPr>
@@ -1065,12 +1193,14 @@
                 <w:rStyle w:val="RTiSWDocLiteralText"/>
               </w:rPr>
             </w:pPr>
+            <w:proofErr w:type="spellStart"/>
             <w:r>
               <w:rPr>
                 <w:rStyle w:val="RTiSWDocLiteralText"/>
               </w:rPr>
               <w:t>SetStart</w:t>
             </w:r>
+            <w:proofErr w:type="spellEnd"/>
           </w:p>
         </w:tc>
         <w:tc>
@@ -1101,12 +1231,6 @@
         </w:tc>
       </w:tr>
       <w:tr>
-        <w:tblPrEx>
-          <w:tblCellMar>
-            <w:top w:w="0" w:type="dxa"/>
-            <w:bottom w:w="0" w:type="dxa"/>
-          </w:tblCellMar>
-        </w:tblPrEx>
         <w:trPr>
           <w:jc w:val="center"/>
         </w:trPr>
@@ -1120,12 +1244,14 @@
                 <w:rStyle w:val="RTiSWDocLiteralText"/>
               </w:rPr>
             </w:pPr>
+            <w:proofErr w:type="spellStart"/>
             <w:r>
               <w:rPr>
                 <w:rStyle w:val="RTiSWDocLiteralText"/>
               </w:rPr>
               <w:t>SetEnd</w:t>
             </w:r>
+            <w:proofErr w:type="spellEnd"/>
           </w:p>
         </w:tc>
         <w:tc>
@@ -1150,12 +1276,6 @@
         </w:tc>
       </w:tr>
       <w:tr>
-        <w:tblPrEx>
-          <w:tblCellMar>
-            <w:top w:w="0" w:type="dxa"/>
-            <w:bottom w:w="0" w:type="dxa"/>
-          </w:tblCellMar>
-        </w:tblPrEx>
         <w:trPr>
           <w:jc w:val="center"/>
         </w:trPr>
@@ -1169,12 +1289,14 @@
                 <w:rStyle w:val="RTiSWDocLiteralText"/>
               </w:rPr>
             </w:pPr>
+            <w:proofErr w:type="spellStart"/>
             <w:r>
               <w:rPr>
                 <w:rStyle w:val="RTiSWDocLiteralText"/>
               </w:rPr>
               <w:t>SetWindowStart</w:t>
             </w:r>
+            <w:proofErr w:type="spellEnd"/>
           </w:p>
         </w:tc>
         <w:tc>
@@ -1216,8 +1338,16 @@
               <w:rPr>
                 <w:rStyle w:val="RTiSWDocLiteralText"/>
               </w:rPr>
-              <w:t>mm-dd</w:t>
-            </w:r>
+              <w:t>mm-</w:t>
+            </w:r>
+            <w:proofErr w:type="spellStart"/>
+            <w:r>
+              <w:rPr>
+                <w:rStyle w:val="RTiSWDocLiteralText"/>
+              </w:rPr>
+              <w:t>dd</w:t>
+            </w:r>
+            <w:proofErr w:type="spellEnd"/>
             <w:r>
               <w:t xml:space="preserve"> – for daily time series</w:t>
             </w:r>
@@ -1230,15 +1360,35 @@
                 <w:numId w:val="3"/>
               </w:numPr>
             </w:pPr>
-            <w:bookmarkStart w:id="1" w:name="_GoBack"/>
             <w:r>
               <w:rPr>
                 <w:rStyle w:val="RTiSWDocLiteralText"/>
               </w:rPr>
               <w:lastRenderedPageBreak/>
-              <w:t>mm-dd-hh</w:t>
-            </w:r>
-            <w:bookmarkEnd w:id="1"/>
+              <w:t>mm-</w:t>
+            </w:r>
+            <w:proofErr w:type="spellStart"/>
+            <w:r>
+              <w:rPr>
+                <w:rStyle w:val="RTiSWDocLiteralText"/>
+              </w:rPr>
+              <w:t>dd</w:t>
+            </w:r>
+            <w:proofErr w:type="spellEnd"/>
+            <w:r>
+              <w:rPr>
+                <w:rStyle w:val="RTiSWDocLiteralText"/>
+              </w:rPr>
+              <w:t>-</w:t>
+            </w:r>
+            <w:proofErr w:type="spellStart"/>
+            <w:r>
+              <w:rPr>
+                <w:rStyle w:val="RTiSWDocLiteralText"/>
+              </w:rPr>
+              <w:t>hh</w:t>
+            </w:r>
+            <w:proofErr w:type="spellEnd"/>
             <w:r>
               <w:t xml:space="preserve"> – for hourly data</w:t>
             </w:r>
@@ -1257,12 +1407,6 @@
         </w:tc>
       </w:tr>
       <w:tr>
-        <w:tblPrEx>
-          <w:tblCellMar>
-            <w:top w:w="0" w:type="dxa"/>
-            <w:bottom w:w="0" w:type="dxa"/>
-          </w:tblCellMar>
-        </w:tblPrEx>
         <w:trPr>
           <w:jc w:val="center"/>
         </w:trPr>
@@ -1276,6 +1420,7 @@
                 <w:rStyle w:val="RTiSWDocLiteralText"/>
               </w:rPr>
             </w:pPr>
+            <w:proofErr w:type="spellStart"/>
             <w:r>
               <w:rPr>
                 <w:rStyle w:val="RTiSWDocLiteralText"/>
@@ -1283,6 +1428,7 @@
               <w:lastRenderedPageBreak/>
               <w:t>SetWindowEnd</w:t>
             </w:r>
+            <w:proofErr w:type="spellEnd"/>
           </w:p>
         </w:tc>
         <w:tc>
@@ -1307,12 +1453,6 @@
         </w:tc>
       </w:tr>
       <w:tr>
-        <w:tblPrEx>
-          <w:tblCellMar>
-            <w:top w:w="0" w:type="dxa"/>
-            <w:bottom w:w="0" w:type="dxa"/>
-          </w:tblCellMar>
-        </w:tblPrEx>
         <w:trPr>
           <w:jc w:val="center"/>
         </w:trPr>
@@ -1326,12 +1466,14 @@
                 <w:rStyle w:val="RTiSWDocLiteralText"/>
               </w:rPr>
             </w:pPr>
+            <w:proofErr w:type="spellStart"/>
             <w:r>
               <w:rPr>
                 <w:rStyle w:val="RTiSWDocLiteralText"/>
               </w:rPr>
               <w:t>TransferHow</w:t>
             </w:r>
+            <w:proofErr w:type="spellEnd"/>
           </w:p>
         </w:tc>
         <w:tc>
@@ -1350,12 +1492,14 @@
                 <w:numId w:val="1"/>
               </w:numPr>
             </w:pPr>
+            <w:proofErr w:type="spellStart"/>
             <w:r>
               <w:rPr>
                 <w:rStyle w:val="RTiSWDocLiteralText"/>
               </w:rPr>
               <w:t>ByDateTime</w:t>
             </w:r>
+            <w:proofErr w:type="spellEnd"/>
             <w:r>
               <w:t xml:space="preserve"> – a date/time in one time series will be lined up with the other time series.</w:t>
             </w:r>
@@ -1390,12 +1534,6 @@
         </w:tc>
       </w:tr>
       <w:tr>
-        <w:tblPrEx>
-          <w:tblCellMar>
-            <w:top w:w="0" w:type="dxa"/>
-            <w:bottom w:w="0" w:type="dxa"/>
-          </w:tblCellMar>
-        </w:tblPrEx>
         <w:trPr>
           <w:jc w:val="center"/>
         </w:trPr>
@@ -1409,12 +1547,14 @@
                 <w:rStyle w:val="RTiSWDocLiteralText"/>
               </w:rPr>
             </w:pPr>
+            <w:proofErr w:type="spellStart"/>
             <w:r>
               <w:rPr>
                 <w:rStyle w:val="RTiSWDocLiteralText"/>
               </w:rPr>
               <w:t>HandleMissingHow</w:t>
             </w:r>
+            <w:proofErr w:type="spellEnd"/>
           </w:p>
         </w:tc>
         <w:tc>
@@ -1433,12 +1573,14 @@
                 <w:numId w:val="1"/>
               </w:numPr>
             </w:pPr>
+            <w:proofErr w:type="spellStart"/>
             <w:r>
               <w:rPr>
                 <w:rStyle w:val="RTiSWDocLiteralText"/>
               </w:rPr>
               <w:t>IgnoreMissing</w:t>
             </w:r>
+            <w:proofErr w:type="spellEnd"/>
             <w:r>
               <w:t xml:space="preserve"> – missing values in the independent time series WILL NOT be transferred to the dependent time series.</w:t>
             </w:r>
@@ -1450,12 +1592,14 @@
                 <w:numId w:val="1"/>
               </w:numPr>
             </w:pPr>
+            <w:proofErr w:type="spellStart"/>
             <w:r>
               <w:rPr>
                 <w:rStyle w:val="RTiSWDocLiteralText"/>
               </w:rPr>
               <w:t>SetMissing</w:t>
             </w:r>
+            <w:proofErr w:type="spellEnd"/>
             <w:r>
               <w:t xml:space="preserve"> – missing values in the independent time series WILL be transferred to the dependent time series.</w:t>
             </w:r>
@@ -1467,12 +1611,14 @@
                 <w:numId w:val="1"/>
               </w:numPr>
             </w:pPr>
+            <w:proofErr w:type="spellStart"/>
             <w:r>
               <w:rPr>
                 <w:rStyle w:val="RTiSWDocLiteralText"/>
               </w:rPr>
               <w:t>SetOnlyMissingValues</w:t>
             </w:r>
+            <w:proofErr w:type="spellEnd"/>
             <w:r>
               <w:t xml:space="preserve"> – only the missing values in the independent time series will be transferred, useful when a separate time series has been used to insert additional missing values.</w:t>
             </w:r>
@@ -1488,22 +1634,18 @@
                 <w:rStyle w:val="RTiSWDocLiteralText"/>
               </w:rPr>
             </w:pPr>
+            <w:proofErr w:type="spellStart"/>
             <w:r>
               <w:rPr>
                 <w:rStyle w:val="RTiSWDocLiteralText"/>
               </w:rPr>
               <w:t>SetMissing</w:t>
             </w:r>
+            <w:proofErr w:type="spellEnd"/>
           </w:p>
         </w:tc>
       </w:tr>
       <w:tr>
-        <w:tblPrEx>
-          <w:tblCellMar>
-            <w:top w:w="0" w:type="dxa"/>
-            <w:bottom w:w="0" w:type="dxa"/>
-          </w:tblCellMar>
-        </w:tblPrEx>
         <w:trPr>
           <w:jc w:val="center"/>
         </w:trPr>
@@ -1517,12 +1659,14 @@
                 <w:rStyle w:val="RTiSWDocLiteralText"/>
               </w:rPr>
             </w:pPr>
+            <w:proofErr w:type="spellStart"/>
             <w:r>
               <w:rPr>
                 <w:rStyle w:val="RTiSWDocLiteralText"/>
               </w:rPr>
               <w:t>SetDataFlags</w:t>
             </w:r>
+            <w:proofErr w:type="spellEnd"/>
           </w:p>
         </w:tc>
         <w:tc>
@@ -1531,7 +1675,13 @@
           </w:tcPr>
           <w:p>
             <w:r>
-              <w:t>Indicates if data flags should also be transferred.</w:t>
+              <w:t>Indicates if data flags should also be transferred</w:t>
+            </w:r>
+            <w:r>
+              <w:t xml:space="preserve"> from the independent time series to the dependent time series</w:t>
+            </w:r>
+            <w:r>
+              <w:t>.</w:t>
             </w:r>
           </w:p>
         </w:tc>
@@ -1555,12 +1705,6 @@
         </w:tc>
       </w:tr>
       <w:tr>
-        <w:tblPrEx>
-          <w:tblCellMar>
-            <w:top w:w="0" w:type="dxa"/>
-            <w:bottom w:w="0" w:type="dxa"/>
-          </w:tblCellMar>
-        </w:tblPrEx>
         <w:trPr>
           <w:jc w:val="center"/>
         </w:trPr>
@@ -1574,12 +1718,144 @@
                 <w:rStyle w:val="RTiSWDocLiteralText"/>
               </w:rPr>
             </w:pPr>
+            <w:proofErr w:type="spellStart"/>
+            <w:r>
+              <w:rPr>
+                <w:rStyle w:val="RTiSWDocLiteralText"/>
+              </w:rPr>
+              <w:t>SetFlag</w:t>
+            </w:r>
+            <w:proofErr w:type="spellEnd"/>
+          </w:p>
+        </w:tc>
+        <w:tc>
+          <w:tcPr>
+            <w:tcW w:w="4428" w:type="dxa"/>
+          </w:tcPr>
+          <w:p>
+            <w:r>
+              <w:t xml:space="preserve">String that should be used for the data flag for values that are set (overrides </w:t>
+            </w:r>
+            <w:proofErr w:type="spellStart"/>
+            <w:r>
+              <w:rPr>
+                <w:rStyle w:val="RTiSWDocLiteralText"/>
+              </w:rPr>
+              <w:t>SetDataFlags</w:t>
+            </w:r>
+            <w:proofErr w:type="spellEnd"/>
+            <w:r>
+              <w:t>).</w:t>
+            </w:r>
+          </w:p>
+        </w:tc>
+        <w:tc>
+          <w:tcPr>
+            <w:tcW w:w="2593" w:type="dxa"/>
+          </w:tcPr>
+          <w:p>
+            <w:pPr>
+              <w:rPr>
+                <w:rStyle w:val="RTiSWDocLiteralText"/>
+              </w:rPr>
+            </w:pPr>
+            <w:r>
+              <w:t>No flag is set.</w:t>
+            </w:r>
+          </w:p>
+        </w:tc>
+      </w:tr>
+      <w:tr>
+        <w:trPr>
+          <w:jc w:val="center"/>
+        </w:trPr>
+        <w:tc>
+          <w:tcPr>
+            <w:tcW w:w="2329" w:type="dxa"/>
+          </w:tcPr>
+          <w:p>
+            <w:pPr>
+              <w:rPr>
+                <w:rStyle w:val="RTiSWDocLiteralText"/>
+              </w:rPr>
+            </w:pPr>
+            <w:proofErr w:type="spellStart"/>
+            <w:r>
+              <w:rPr>
+                <w:rStyle w:val="RTiSWDocLiteralText"/>
+              </w:rPr>
+              <w:t>SetFlagDesc</w:t>
+            </w:r>
+            <w:proofErr w:type="spellEnd"/>
+          </w:p>
+        </w:tc>
+        <w:tc>
+          <w:tcPr>
+            <w:tcW w:w="4428" w:type="dxa"/>
+          </w:tcPr>
+          <w:p>
+            <w:r>
+              <w:t xml:space="preserve">Description that should </w:t>
+            </w:r>
+            <w:proofErr w:type="spellStart"/>
+            <w:r>
+              <w:t>used</w:t>
+            </w:r>
+            <w:proofErr w:type="spellEnd"/>
+            <w:r>
+              <w:t xml:space="preserve"> for the </w:t>
+            </w:r>
+            <w:proofErr w:type="spellStart"/>
+            <w:r>
+              <w:rPr>
+                <w:rStyle w:val="RTiSWDocLiteralText"/>
+              </w:rPr>
+              <w:t>SetFlag</w:t>
+            </w:r>
+            <w:proofErr w:type="spellEnd"/>
+            <w:r>
+              <w:t xml:space="preserve"> value.</w:t>
+            </w:r>
+          </w:p>
+        </w:tc>
+        <w:tc>
+          <w:tcPr>
+            <w:tcW w:w="2593" w:type="dxa"/>
+          </w:tcPr>
+          <w:p>
+            <w:pPr>
+              <w:rPr>
+                <w:rStyle w:val="RTiSWDocLiteralText"/>
+              </w:rPr>
+            </w:pPr>
+            <w:r>
+              <w:t>Auto-generated.</w:t>
+            </w:r>
+          </w:p>
+        </w:tc>
+      </w:tr>
+      <w:tr>
+        <w:trPr>
+          <w:jc w:val="center"/>
+        </w:trPr>
+        <w:tc>
+          <w:tcPr>
+            <w:tcW w:w="2329" w:type="dxa"/>
+          </w:tcPr>
+          <w:p>
+            <w:pPr>
+              <w:rPr>
+                <w:rStyle w:val="RTiSWDocLiteralText"/>
+              </w:rPr>
+            </w:pPr>
+            <w:proofErr w:type="spellStart"/>
             <w:r>
               <w:rPr>
                 <w:rStyle w:val="RTiSWDocLiteralText"/>
               </w:rPr>
               <w:t>RecalcLimits</w:t>
             </w:r>
+            <w:proofErr w:type="spellEnd"/>
           </w:p>
         </w:tc>
         <w:tc>
@@ -1636,13 +1912,41 @@
         <w:rPr>
           <w:color w:val="000000"/>
         </w:rPr>
-        <w:t>A sample command file</w:t>
-      </w:r>
-      <w:r>
+        <w:br w:type="page"/>
+      </w:r>
+    </w:p>
+    <w:p>
+      <w:pPr>
         <w:rPr>
           <w:color w:val="000000"/>
         </w:rPr>
-        <w:t xml:space="preserve"> to process data from the State of Colorado’s HydroBase </w:t>
+      </w:pPr>
+      <w:r>
+        <w:rPr>
+          <w:color w:val="000000"/>
+        </w:rPr>
+        <w:lastRenderedPageBreak/>
+        <w:t>A sample command file</w:t>
+      </w:r>
+      <w:r>
+        <w:rPr>
+          <w:color w:val="000000"/>
+        </w:rPr>
+        <w:t xml:space="preserve"> to process data from the State of Colorado’s </w:t>
+      </w:r>
+      <w:proofErr w:type="spellStart"/>
+      <w:r>
+        <w:rPr>
+          <w:color w:val="000000"/>
+        </w:rPr>
+        <w:t>HydroBase</w:t>
+      </w:r>
+      <w:proofErr w:type="spellEnd"/>
+      <w:r>
+        <w:rPr>
+          <w:color w:val="000000"/>
+        </w:rPr>
+        <w:t xml:space="preserve"> </w:t>
       </w:r>
       <w:r>
         <w:rPr>
@@ -1676,12 +1980,6 @@
         <w:gridCol w:w="9198"/>
       </w:tblGrid>
       <w:tr>
-        <w:tblPrEx>
-          <w:tblCellMar>
-            <w:top w:w="0" w:type="dxa"/>
-            <w:bottom w:w="0" w:type="dxa"/>
-          </w:tblCellMar>
-        </w:tblPrEx>
         <w:trPr>
           <w:trHeight w:val="1682"/>
           <w:jc w:val="center"/>
@@ -1789,44 +2087,134 @@
                 <w:sz w:val="18"/>
                 <w:szCs w:val="18"/>
               </w:rPr>
-              <w:t xml:space="preserve">  IndependentTSList=AllMatchingTSID,</w:t>
-            </w:r>
-          </w:p>
-          <w:p>
-            <w:pPr>
+              <w:t xml:space="preserve">  </w:t>
+            </w:r>
+            <w:proofErr w:type="spellStart"/>
+            <w:r>
               <w:rPr>
                 <w:rFonts w:ascii="Courier New" w:hAnsi="Courier New" w:cs="Courier New"/>
                 <w:sz w:val="18"/>
                 <w:szCs w:val="18"/>
               </w:rPr>
-            </w:pPr>
+              <w:t>IndependentTSList</w:t>
+            </w:r>
+            <w:proofErr w:type="spellEnd"/>
             <w:r>
               <w:rPr>
                 <w:rFonts w:ascii="Courier New" w:hAnsi="Courier New" w:cs="Courier New"/>
                 <w:sz w:val="18"/>
                 <w:szCs w:val="18"/>
               </w:rPr>
-              <w:t xml:space="preserve">  IndependentTSID="08240500.DWR.Streamflow.Month",</w:t>
-            </w:r>
-          </w:p>
-          <w:p>
-            <w:pPr>
-              <w:rPr>
-                <w:rFonts w:ascii="Courier New" w:hAnsi="Courier New" w:cs="Courier New"/>
-              </w:rPr>
-            </w:pPr>
+              <w:t>=</w:t>
+            </w:r>
+            <w:proofErr w:type="spellStart"/>
             <w:r>
               <w:rPr>
                 <w:rFonts w:ascii="Courier New" w:hAnsi="Courier New" w:cs="Courier New"/>
                 <w:sz w:val="18"/>
                 <w:szCs w:val="18"/>
               </w:rPr>
-              <w:t xml:space="preserve">  TransferHow=ByDateTime)</w:t>
+              <w:t>AllMatchingTSID</w:t>
+            </w:r>
+            <w:proofErr w:type="spellEnd"/>
+            <w:r>
+              <w:rPr>
+                <w:rFonts w:ascii="Courier New" w:hAnsi="Courier New" w:cs="Courier New"/>
+                <w:sz w:val="18"/>
+                <w:szCs w:val="18"/>
+              </w:rPr>
+              <w:t>,</w:t>
+            </w:r>
+          </w:p>
+          <w:p>
+            <w:pPr>
+              <w:rPr>
+                <w:rFonts w:ascii="Courier New" w:hAnsi="Courier New" w:cs="Courier New"/>
+                <w:sz w:val="18"/>
+                <w:szCs w:val="18"/>
+              </w:rPr>
+            </w:pPr>
+            <w:r>
+              <w:rPr>
+                <w:rFonts w:ascii="Courier New" w:hAnsi="Courier New" w:cs="Courier New"/>
+                <w:sz w:val="18"/>
+                <w:szCs w:val="18"/>
+              </w:rPr>
+              <w:t xml:space="preserve">  </w:t>
+            </w:r>
+            <w:proofErr w:type="spellStart"/>
+            <w:r>
+              <w:rPr>
+                <w:rFonts w:ascii="Courier New" w:hAnsi="Courier New" w:cs="Courier New"/>
+                <w:sz w:val="18"/>
+                <w:szCs w:val="18"/>
+              </w:rPr>
+              <w:t>IndependentTSID</w:t>
+            </w:r>
+            <w:proofErr w:type="spellEnd"/>
+            <w:r>
+              <w:rPr>
+                <w:rFonts w:ascii="Courier New" w:hAnsi="Courier New" w:cs="Courier New"/>
+                <w:sz w:val="18"/>
+                <w:szCs w:val="18"/>
+              </w:rPr>
+              <w:t>="08240500.DWR.Streamflow.Month",</w:t>
+            </w:r>
+          </w:p>
+          <w:p>
+            <w:pPr>
+              <w:rPr>
+                <w:rFonts w:ascii="Courier New" w:hAnsi="Courier New" w:cs="Courier New"/>
+              </w:rPr>
+            </w:pPr>
+            <w:r>
+              <w:rPr>
+                <w:rFonts w:ascii="Courier New" w:hAnsi="Courier New" w:cs="Courier New"/>
+                <w:sz w:val="18"/>
+                <w:szCs w:val="18"/>
+              </w:rPr>
+              <w:t xml:space="preserve">  </w:t>
+            </w:r>
+            <w:proofErr w:type="spellStart"/>
+            <w:r>
+              <w:rPr>
+                <w:rFonts w:ascii="Courier New" w:hAnsi="Courier New" w:cs="Courier New"/>
+                <w:sz w:val="18"/>
+                <w:szCs w:val="18"/>
+              </w:rPr>
+              <w:t>TransferHow</w:t>
+            </w:r>
+            <w:proofErr w:type="spellEnd"/>
+            <w:r>
+              <w:rPr>
+                <w:rFonts w:ascii="Courier New" w:hAnsi="Courier New" w:cs="Courier New"/>
+                <w:sz w:val="18"/>
+                <w:szCs w:val="18"/>
+              </w:rPr>
+              <w:t>=</w:t>
+            </w:r>
+            <w:proofErr w:type="spellStart"/>
+            <w:r>
+              <w:rPr>
+                <w:rFonts w:ascii="Courier New" w:hAnsi="Courier New" w:cs="Courier New"/>
+                <w:sz w:val="18"/>
+                <w:szCs w:val="18"/>
+              </w:rPr>
+              <w:t>ByDateTime</w:t>
+            </w:r>
+            <w:proofErr w:type="spellEnd"/>
+            <w:r>
+              <w:rPr>
+                <w:rFonts w:ascii="Courier New" w:hAnsi="Courier New" w:cs="Courier New"/>
+                <w:sz w:val="18"/>
+                <w:szCs w:val="18"/>
+              </w:rPr>
+              <w:t>)</w:t>
             </w:r>
           </w:p>
         </w:tc>
       </w:tr>
-      <w:bookmarkEnd w:id="0"/>
+      <w:bookmarkEnd w:id="1"/>
     </w:tbl>
     <w:p>
       <w:pPr>
@@ -1848,40 +2236,6 @@
           <w:color w:val="C0C0C0"/>
         </w:rPr>
       </w:pPr>
-      <w:r>
-        <w:rPr>
-          <w:color w:val="C0C0C0"/>
-        </w:rPr>
-        <w:br w:type="page"/>
-      </w:r>
-    </w:p>
-    <w:p>
-      <w:pPr>
-        <w:rPr>
-          <w:color w:val="C0C0C0"/>
-        </w:rPr>
-      </w:pPr>
-    </w:p>
-    <w:p>
-      <w:pPr>
-        <w:rPr>
-          <w:color w:val="C0C0C0"/>
-        </w:rPr>
-      </w:pPr>
-    </w:p>
-    <w:p>
-      <w:pPr>
-        <w:jc w:val="center"/>
-        <w:rPr>
-          <w:color w:val="C0C0C0"/>
-        </w:rPr>
-      </w:pPr>
-      <w:r>
-        <w:rPr>
-          <w:color w:val="C0C0C0"/>
-        </w:rPr>
-        <w:t>This page is intentionally blank.</w:t>
-      </w:r>
     </w:p>
     <w:sectPr>
       <w:headerReference w:type="even" r:id="rId8"/>
@@ -1929,11 +2283,21 @@
     <w:r>
       <w:t xml:space="preserve">Command Reference – </w:t>
     </w:r>
+    <w:proofErr w:type="spellStart"/>
+    <w:proofErr w:type="gramStart"/>
     <w:r>
       <w:t>S</w:t>
     </w:r>
     <w:r>
-      <w:t xml:space="preserve">etFromTS() - </w:t>
+      <w:t>etFromTS</w:t>
+    </w:r>
+    <w:proofErr w:type="spellEnd"/>
+    <w:r>
+      <w:t>(</w:t>
+    </w:r>
+    <w:proofErr w:type="gramEnd"/>
+    <w:r>
+      <w:t xml:space="preserve">) - </w:t>
     </w:r>
     <w:r>
       <w:fldChar w:fldCharType="begin"/>
@@ -1948,7 +2312,7 @@
       <w:rPr>
         <w:noProof/>
       </w:rPr>
-      <w:t>4</w:t>
+      <w:t>2</w:t>
     </w:r>
     <w:r>
       <w:fldChar w:fldCharType="end"/>
@@ -1972,11 +2336,21 @@
     <w:r>
       <w:t xml:space="preserve">Command Reference – </w:t>
     </w:r>
+    <w:proofErr w:type="spellStart"/>
+    <w:proofErr w:type="gramStart"/>
     <w:r>
       <w:t>S</w:t>
     </w:r>
     <w:r>
-      <w:t xml:space="preserve">etFromTS() - </w:t>
+      <w:t>etFromTS</w:t>
+    </w:r>
+    <w:proofErr w:type="spellEnd"/>
+    <w:r>
+      <w:t>(</w:t>
+    </w:r>
+    <w:proofErr w:type="gramEnd"/>
+    <w:r>
+      <w:t xml:space="preserve">) - </w:t>
     </w:r>
     <w:r>
       <w:fldChar w:fldCharType="begin"/>
@@ -2013,11 +2387,21 @@
       <w:tab/>
       <w:t xml:space="preserve">Command Reference – </w:t>
     </w:r>
+    <w:proofErr w:type="spellStart"/>
+    <w:proofErr w:type="gramStart"/>
     <w:r>
       <w:t>S</w:t>
     </w:r>
     <w:r>
-      <w:t xml:space="preserve">etFromTS() - </w:t>
+      <w:t>etFromTS</w:t>
+    </w:r>
+    <w:proofErr w:type="spellEnd"/>
+    <w:r>
+      <w:t>(</w:t>
+    </w:r>
+    <w:proofErr w:type="gramEnd"/>
+    <w:r>
+      <w:t xml:space="preserve">) - </w:t>
     </w:r>
     <w:r>
       <w:fldChar w:fldCharType="begin"/>
@@ -2066,18 +2450,35 @@
     <w:pPr>
       <w:pStyle w:val="RTiSWDocHeader"/>
     </w:pPr>
+    <w:proofErr w:type="spellStart"/>
+    <w:proofErr w:type="gramStart"/>
     <w:r>
       <w:t>S</w:t>
     </w:r>
     <w:r>
-      <w:t>etFromTS() Command</w:t>
+      <w:t>etFromTS</w:t>
+    </w:r>
+    <w:proofErr w:type="spellEnd"/>
+    <w:r>
+      <w:t>(</w:t>
+    </w:r>
+    <w:proofErr w:type="gramEnd"/>
+    <w:r>
+      <w:t>) Command</w:t>
     </w:r>
     <w:r>
       <w:tab/>
     </w:r>
     <w:r>
       <w:tab/>
-      <w:t>TSTool Documentation</w:t>
+    </w:r>
+    <w:proofErr w:type="spellStart"/>
+    <w:r>
+      <w:t>TSTool</w:t>
+    </w:r>
+    <w:proofErr w:type="spellEnd"/>
+    <w:r>
+      <w:t xml:space="preserve"> Documentation</w:t>
     </w:r>
   </w:p>
 </w:hdr>
@@ -2094,15 +2495,25 @@
         <w:tab w:val="right" w:pos="9360"/>
       </w:tabs>
     </w:pPr>
+    <w:proofErr w:type="spellStart"/>
     <w:r>
       <w:rPr>
         <w:rStyle w:val="RTiSWDocHeaderChar"/>
       </w:rPr>
-      <w:t>TSTool Documentation</w:t>
+      <w:t>TSTool</w:t>
+    </w:r>
+    <w:proofErr w:type="spellEnd"/>
+    <w:r>
+      <w:rPr>
+        <w:rStyle w:val="RTiSWDocHeaderChar"/>
+      </w:rPr>
+      <w:t xml:space="preserve"> Documentation</w:t>
     </w:r>
     <w:r>
       <w:tab/>
     </w:r>
+    <w:proofErr w:type="spellStart"/>
+    <w:proofErr w:type="gramStart"/>
     <w:r>
       <w:rPr>
         <w:rStyle w:val="RTiSWDocHeaderChar"/>
@@ -2113,7 +2524,21 @@
       <w:rPr>
         <w:rStyle w:val="RTiSWDocHeaderChar"/>
       </w:rPr>
-      <w:t>etFromTS() Command</w:t>
+      <w:t>etFromTS</w:t>
+    </w:r>
+    <w:proofErr w:type="spellEnd"/>
+    <w:r>
+      <w:rPr>
+        <w:rStyle w:val="RTiSWDocHeaderChar"/>
+      </w:rPr>
+      <w:t>(</w:t>
+    </w:r>
+    <w:proofErr w:type="gramEnd"/>
+    <w:r>
+      <w:rPr>
+        <w:rStyle w:val="RTiSWDocHeaderChar"/>
+      </w:rPr>
+      <w:t>) Command</w:t>
     </w:r>
   </w:p>
 </w:hdr>
@@ -2134,7 +2559,7 @@
 
 <file path=word/numbering.xml><?xml version="1.0" encoding="utf-8"?>
 <w:numbering xmlns:wpc="http://schemas.microsoft.com/office/word/2010/wordprocessingCanvas" xmlns:mc="http://schemas.openxmlformats.org/markup-compatibility/2006" xmlns:o="urn:schemas-microsoft-com:office:office" xmlns:r="http://schemas.openxmlformats.org/officeDocument/2006/relationships" xmlns:m="http://schemas.openxmlformats.org/officeDocument/2006/math" xmlns:v="urn:schemas-microsoft-com:vml" xmlns:wp14="http://schemas.microsoft.com/office/word/2010/wordprocessingDrawing" xmlns:wp="http://schemas.openxmlformats.org/drawingml/2006/wordprocessingDrawing" xmlns:w10="urn:schemas-microsoft-com:office:word" xmlns:w="http://schemas.openxmlformats.org/wordprocessingml/2006/main" xmlns:w14="http://schemas.microsoft.com/office/word/2010/wordml" xmlns:w15="http://schemas.microsoft.com/office/word/2012/wordml" xmlns:wpg="http://schemas.microsoft.com/office/word/2010/wordprocessingGroup" xmlns:wpi="http://schemas.microsoft.com/office/word/2010/wordprocessingInk" xmlns:wne="http://schemas.microsoft.com/office/word/2006/wordml" xmlns:wps="http://schemas.microsoft.com/office/word/2010/wordprocessingShape" mc:Ignorable="w14 w15 wp14">
-  <w:abstractNum w:abstractNumId="0">
+  <w:abstractNum w:abstractNumId="0" w15:restartNumberingAfterBreak="0">
     <w:nsid w:val="20342651"/>
     <w:multiLevelType w:val="hybridMultilevel"/>
     <w:tmpl w:val="3B9ACED8"/>
@@ -2247,7 +2672,7 @@
       </w:rPr>
     </w:lvl>
   </w:abstractNum>
-  <w:abstractNum w:abstractNumId="1">
+  <w:abstractNum w:abstractNumId="1" w15:restartNumberingAfterBreak="0">
     <w:nsid w:val="55C654B9"/>
     <w:multiLevelType w:val="hybridMultilevel"/>
     <w:tmpl w:val="F5B48742"/>
@@ -2387,7 +2812,7 @@
       </w:rPr>
     </w:lvl>
   </w:abstractNum>
-  <w:abstractNum w:abstractNumId="2">
+  <w:abstractNum w:abstractNumId="2" w15:restartNumberingAfterBreak="0">
     <w:nsid w:val="6E8B110D"/>
     <w:multiLevelType w:val="hybridMultilevel"/>
     <w:tmpl w:val="9FBA25BA"/>
@@ -2567,6 +2992,50 @@
     <w:lsdException w:name="Subtitle" w:qFormat="1"/>
     <w:lsdException w:name="Strong" w:qFormat="1"/>
     <w:lsdException w:name="Emphasis" w:qFormat="1"/>
+    <w:lsdException w:name="Normal Table" w:semiHidden="1" w:unhideWhenUsed="1"/>
+    <w:lsdException w:name="Table Simple 1" w:semiHidden="1" w:unhideWhenUsed="1"/>
+    <w:lsdException w:name="Table Simple 2" w:semiHidden="1" w:unhideWhenUsed="1"/>
+    <w:lsdException w:name="Table Simple 3" w:semiHidden="1" w:unhideWhenUsed="1"/>
+    <w:lsdException w:name="Table Classic 1" w:semiHidden="1" w:unhideWhenUsed="1"/>
+    <w:lsdException w:name="Table Classic 2" w:semiHidden="1" w:unhideWhenUsed="1"/>
+    <w:lsdException w:name="Table Classic 3" w:semiHidden="1" w:unhideWhenUsed="1"/>
+    <w:lsdException w:name="Table Classic 4" w:semiHidden="1" w:unhideWhenUsed="1"/>
+    <w:lsdException w:name="Table Colorful 1" w:semiHidden="1" w:unhideWhenUsed="1"/>
+    <w:lsdException w:name="Table Colorful 2" w:semiHidden="1" w:unhideWhenUsed="1"/>
+    <w:lsdException w:name="Table Colorful 3" w:semiHidden="1" w:unhideWhenUsed="1"/>
+    <w:lsdException w:name="Table Columns 1" w:semiHidden="1" w:unhideWhenUsed="1"/>
+    <w:lsdException w:name="Table Columns 2" w:semiHidden="1" w:unhideWhenUsed="1"/>
+    <w:lsdException w:name="Table Columns 3" w:semiHidden="1" w:unhideWhenUsed="1"/>
+    <w:lsdException w:name="Table Columns 4" w:semiHidden="1" w:unhideWhenUsed="1"/>
+    <w:lsdException w:name="Table Columns 5" w:semiHidden="1" w:unhideWhenUsed="1"/>
+    <w:lsdException w:name="Table Grid 1" w:semiHidden="1" w:unhideWhenUsed="1"/>
+    <w:lsdException w:name="Table Grid 2" w:semiHidden="1" w:unhideWhenUsed="1"/>
+    <w:lsdException w:name="Table Grid 3" w:semiHidden="1" w:unhideWhenUsed="1"/>
+    <w:lsdException w:name="Table Grid 4" w:semiHidden="1" w:unhideWhenUsed="1"/>
+    <w:lsdException w:name="Table Grid 5" w:semiHidden="1" w:unhideWhenUsed="1"/>
+    <w:lsdException w:name="Table Grid 6" w:semiHidden="1" w:unhideWhenUsed="1"/>
+    <w:lsdException w:name="Table Grid 7" w:semiHidden="1" w:unhideWhenUsed="1"/>
+    <w:lsdException w:name="Table Grid 8" w:semiHidden="1" w:unhideWhenUsed="1"/>
+    <w:lsdException w:name="Table List 1" w:semiHidden="1" w:unhideWhenUsed="1"/>
+    <w:lsdException w:name="Table List 2" w:semiHidden="1" w:unhideWhenUsed="1"/>
+    <w:lsdException w:name="Table List 3" w:semiHidden="1" w:unhideWhenUsed="1"/>
+    <w:lsdException w:name="Table List 4" w:semiHidden="1" w:unhideWhenUsed="1"/>
+    <w:lsdException w:name="Table List 5" w:semiHidden="1" w:unhideWhenUsed="1"/>
+    <w:lsdException w:name="Table List 6" w:semiHidden="1" w:unhideWhenUsed="1"/>
+    <w:lsdException w:name="Table List 7" w:semiHidden="1" w:unhideWhenUsed="1"/>
+    <w:lsdException w:name="Table List 8" w:semiHidden="1" w:unhideWhenUsed="1"/>
+    <w:lsdException w:name="Table 3D effects 1" w:semiHidden="1" w:unhideWhenUsed="1"/>
+    <w:lsdException w:name="Table 3D effects 2" w:semiHidden="1" w:unhideWhenUsed="1"/>
+    <w:lsdException w:name="Table 3D effects 3" w:semiHidden="1" w:unhideWhenUsed="1"/>
+    <w:lsdException w:name="Table Contemporary" w:semiHidden="1" w:unhideWhenUsed="1"/>
+    <w:lsdException w:name="Table Elegant" w:semiHidden="1" w:unhideWhenUsed="1"/>
+    <w:lsdException w:name="Table Professional" w:semiHidden="1" w:unhideWhenUsed="1"/>
+    <w:lsdException w:name="Table Subtle 1" w:semiHidden="1" w:unhideWhenUsed="1"/>
+    <w:lsdException w:name="Table Subtle 2" w:semiHidden="1" w:unhideWhenUsed="1"/>
+    <w:lsdException w:name="Table Web 1" w:semiHidden="1" w:unhideWhenUsed="1"/>
+    <w:lsdException w:name="Table Web 2" w:semiHidden="1" w:unhideWhenUsed="1"/>
+    <w:lsdException w:name="Table Web 3" w:semiHidden="1" w:unhideWhenUsed="1"/>
+    <w:lsdException w:name="Table Theme" w:semiHidden="1" w:unhideWhenUsed="1"/>
     <w:lsdException w:name="Placeholder Text" w:semiHidden="1" w:uiPriority="99"/>
     <w:lsdException w:name="No Spacing" w:uiPriority="1" w:qFormat="1"/>
     <w:lsdException w:name="Light Shading" w:uiPriority="60"/>
@@ -2915,11 +3384,15 @@
   </w:style>
   <w:style w:type="character" w:default="1" w:styleId="DefaultParagraphFont">
     <w:name w:val="Default Paragraph Font"/>
+    <w:uiPriority w:val="1"/>
     <w:semiHidden/>
+    <w:unhideWhenUsed/>
   </w:style>
   <w:style w:type="table" w:default="1" w:styleId="TableNormal">
     <w:name w:val="Normal Table"/>
+    <w:uiPriority w:val="99"/>
     <w:semiHidden/>
+    <w:unhideWhenUsed/>
     <w:tblPr>
       <w:tblInd w:w="0" w:type="dxa"/>
       <w:tblCellMar>
@@ -2932,7 +3405,9 @@
   </w:style>
   <w:style w:type="numbering" w:default="1" w:styleId="NoList">
     <w:name w:val="No List"/>
+    <w:uiPriority w:val="99"/>
     <w:semiHidden/>
+    <w:unhideWhenUsed/>
   </w:style>
   <w:style w:type="paragraph" w:customStyle="1" w:styleId="RTiSWDocChapterSubtitle">
     <w:name w:val="RTi SW Doc Chapter Subtitle"/>

</xml_diff>